<commit_message>
Last update 5:30 Am 11/12/2024 - Semifinalised
</commit_message>
<xml_diff>
--- a/Power Supply.docx
+++ b/Power Supply.docx
@@ -4,51 +4,131 @@
   <w:body>
     <w:p>
       <w:r>
+        <w:t xml:space="preserve">All </w:t>
+      </w:r>
+      <w:r>
         <w:t>2296.7€</w:t>
       </w:r>
-      <w:bookmarkStart w:id="0" w:name="_GoBack"/>
-      <w:bookmarkEnd w:id="0"/>
     </w:p>
     <w:p>
+      <w:pPr>
+        <w:rPr>
+          <w:rStyle w:val="Hyperlink"/>
+        </w:rPr>
+      </w:pPr>
       <w:hyperlink r:id="rId4" w:history="1">
         <w:r>
           <w:rPr>
             <w:rStyle w:val="Hyperlink"/>
           </w:rPr>
-          <w:t>https://de.rs-online.com/web/c/?searchTerm=power+supply+HMP2030</w:t>
+          <w:t>https://de.rs-online.com</w:t>
+        </w:r>
+        <w:bookmarkStart w:id="0" w:name="_GoBack"/>
+        <w:bookmarkEnd w:id="0"/>
+        <w:r>
+          <w:rPr>
+            <w:rStyle w:val="Hyperlink"/>
+          </w:rPr>
+          <w:t>/</w:t>
+        </w:r>
+        <w:r>
+          <w:rPr>
+            <w:rStyle w:val="Hyperlink"/>
+          </w:rPr>
+          <w:t>web/c/?searchTerm=power+supply+HMP2030</w:t>
+        </w:r>
+      </w:hyperlink>
+      <w:r>
+        <w:rPr>
+          <w:rStyle w:val="Hyperlink"/>
+        </w:rPr>
+        <w:t xml:space="preserve">  </w:t>
+      </w:r>
+    </w:p>
+    <w:p>
+      <w:hyperlink r:id="rId5" w:history="1">
+        <w:r>
+          <w:rPr>
+            <w:rStyle w:val="Hyperlink"/>
+          </w:rPr>
+          <w:t>https://www.reichelt.de/Warenkorb/5/index.</w:t>
+        </w:r>
+        <w:r>
+          <w:rPr>
+            <w:rStyle w:val="Hyperlink"/>
+          </w:rPr>
+          <w:t>h</w:t>
+        </w:r>
+        <w:r>
+          <w:rPr>
+            <w:rStyle w:val="Hyperlink"/>
+          </w:rPr>
+          <w:t>tml?ACTION=5&amp;LA=446&amp;nbc=1</w:t>
         </w:r>
       </w:hyperlink>
     </w:p>
     <w:p>
-      <w:hyperlink r:id="rId5" w:history="1">
-        <w:r>
-          <w:rPr>
-            <w:rStyle w:val="Hyperlink"/>
-          </w:rPr>
-          <w:t>https://www.reichelt.de/Warenkorb/5/index.html?ACTION=5&amp;LA=446&amp;nbc=1</w:t>
+      <w:pPr>
+        <w:rPr>
+          <w:color w:val="0563C1" w:themeColor="hyperlink"/>
+          <w:u w:val="single"/>
+        </w:rPr>
+      </w:pPr>
+      <w:hyperlink r:id="rId6" w:history="1">
+        <w:r>
+          <w:rPr>
+            <w:rStyle w:val="Hyperlink"/>
+          </w:rPr>
+          <w:t>https://www.datatec.eu/de/en/c</w:t>
+        </w:r>
+        <w:r>
+          <w:rPr>
+            <w:rStyle w:val="Hyperlink"/>
+          </w:rPr>
+          <w:t>h</w:t>
+        </w:r>
+        <w:r>
+          <w:rPr>
+            <w:rStyle w:val="Hyperlink"/>
+          </w:rPr>
+          <w:t>e</w:t>
+        </w:r>
+        <w:r>
+          <w:rPr>
+            <w:rStyle w:val="Hyperlink"/>
+          </w:rPr>
+          <w:t>ckout/cart</w:t>
         </w:r>
       </w:hyperlink>
     </w:p>
     <w:p>
-      <w:hyperlink r:id="rId6" w:history="1">
-        <w:r>
-          <w:rPr>
-            <w:rStyle w:val="Hyperlink"/>
-          </w:rPr>
-          <w:t>https://www.datatec.eu/de/en/checkout/cart</w:t>
+      <w:pPr>
+        <w:rPr>
+          <w:rStyle w:val="Hyperlink"/>
+        </w:rPr>
+      </w:pPr>
+      <w:hyperlink r:id="rId7" w:history="1">
+        <w:r>
+          <w:rPr>
+            <w:rStyle w:val="Hyperlink"/>
+          </w:rPr>
+          <w:t>https://www.batronix.com/shop/power-supplies/Roh</w:t>
+        </w:r>
+        <w:r>
+          <w:rPr>
+            <w:rStyle w:val="Hyperlink"/>
+          </w:rPr>
+          <w:t>d</w:t>
+        </w:r>
+        <w:r>
+          <w:rPr>
+            <w:rStyle w:val="Hyperlink"/>
+          </w:rPr>
+          <w:t>e-Schwarz-HMP2030.html</w:t>
         </w:r>
       </w:hyperlink>
     </w:p>
-    <w:p>
-      <w:hyperlink r:id="rId7" w:history="1">
-        <w:r>
-          <w:rPr>
-            <w:rStyle w:val="Hyperlink"/>
-          </w:rPr>
-          <w:t>https://www.batronix.com/shop/power-supplies/Rohde-Schwarz-HMP2030.html</w:t>
-        </w:r>
-      </w:hyperlink>
-    </w:p>
+    <w:p/>
     <w:p/>
     <w:sectPr>
       <w:pgSz w:w="11906" w:h="16838"/>
@@ -492,6 +572,18 @@
       <w:u w:val="single"/>
     </w:rPr>
   </w:style>
+  <w:style w:type="character" w:styleId="FollowedHyperlink">
+    <w:name w:val="FollowedHyperlink"/>
+    <w:basedOn w:val="DefaultParagraphFont"/>
+    <w:uiPriority w:val="99"/>
+    <w:semiHidden/>
+    <w:unhideWhenUsed/>
+    <w:rsid w:val="00BA243D"/>
+    <w:rPr>
+      <w:color w:val="954F72" w:themeColor="followedHyperlink"/>
+      <w:u w:val="single"/>
+    </w:rPr>
+  </w:style>
 </w:styles>
 </file>
 

</xml_diff>